<commit_message>
Uploading homework #4 copy before review.
</commit_message>
<xml_diff>
--- a/CS123A/Homework/Homework #4/CS123A - Homework #4.docx
+++ b/CS123A/Homework/Homework #4/CS123A - Homework #4.docx
@@ -3819,23 +3819,35 @@
           <w:sz w:val="20"/>
           <w:szCs w:val="20"/>
         </w:rPr>
-        <w:t xml:space="preserve">In many search packages, the default E-value is set to a threshold of either 0.01 or 0.001.  By lower the maximum E-value, matches above that threshold will not be included in the results. (See page 98) One could also refine </w:t>
-      </w:r>
-      <w:proofErr w:type="gramStart"/>
-      <w:r>
-        <w:rPr>
-          <w:sz w:val="20"/>
-          <w:szCs w:val="20"/>
-        </w:rPr>
-        <w:t>one’s</w:t>
-      </w:r>
-      <w:proofErr w:type="gramEnd"/>
-      <w:r>
-        <w:rPr>
-          <w:sz w:val="20"/>
-          <w:szCs w:val="20"/>
-        </w:rPr>
-        <w:t xml:space="preserve"> search to search only a subset of the data.  For example, one could only search the newest sequences in the database or a specific genome database.  </w:t>
+        <w:t>In many search packages, the default E-value is set to a threshold of either 0.01 or 0.001.  By lower</w:t>
+      </w:r>
+      <w:r>
+        <w:rPr>
+          <w:sz w:val="20"/>
+          <w:szCs w:val="20"/>
+        </w:rPr>
+        <w:t>ing</w:t>
+      </w:r>
+      <w:r>
+        <w:rPr>
+          <w:sz w:val="20"/>
+          <w:szCs w:val="20"/>
+        </w:rPr>
+        <w:t xml:space="preserve"> the maximum E-value, matches above that threshold will not be included in the results. (See page 98) </w:t>
+      </w:r>
+      <w:r>
+        <w:rPr>
+          <w:sz w:val="20"/>
+          <w:szCs w:val="20"/>
+        </w:rPr>
+        <w:t xml:space="preserve">A query could be refined by only searching </w:t>
+      </w:r>
+      <w:r>
+        <w:rPr>
+          <w:sz w:val="20"/>
+          <w:szCs w:val="20"/>
+        </w:rPr>
+        <w:t xml:space="preserve">a subset of the data.  For example, one could only search the newest sequences in the database or a specific genome database.  </w:t>
       </w:r>
       <w:r>
         <w:rPr>
@@ -3912,7 +3924,21 @@
           <w:sz w:val="20"/>
           <w:szCs w:val="20"/>
         </w:rPr>
-        <w:t xml:space="preserve"> are sequence segments that have a relatively simple structure often composed of only a few different types of base</w:t>
+        <w:t xml:space="preserve"> are sequence segments that have a relatively simple structure</w:t>
+      </w:r>
+      <w:r>
+        <w:rPr>
+          <w:sz w:val="20"/>
+          <w:szCs w:val="20"/>
+        </w:rPr>
+        <w:t>, which is</w:t>
+      </w:r>
+      <w:r>
+        <w:rPr>
+          <w:sz w:val="20"/>
+          <w:szCs w:val="20"/>
+        </w:rPr>
+        <w:t xml:space="preserve"> often composed of only a few different types of base</w:t>
       </w:r>
       <w:r>
         <w:rPr>
@@ -3926,7 +3952,7 @@
           <w:sz w:val="20"/>
           <w:szCs w:val="20"/>
         </w:rPr>
-        <w:t xml:space="preserve"> or amino acids.  They are often removed from protein sequences before a database search as they can result in misleading </w:t>
+        <w:t xml:space="preserve"> or amino acids.  They are often removed from protein sequences before a database search as they can result </w:t>
       </w:r>
       <w:r>
         <w:rPr>
@@ -3934,23 +3960,21 @@
           <w:szCs w:val="20"/>
         </w:rPr>
         <w:lastRenderedPageBreak/>
-        <w:t xml:space="preserve">hits since they can artificially inflate the score and obscure biologically significant hits.  An example of a low </w:t>
-      </w:r>
-      <w:proofErr w:type="gramStart"/>
-      <w:r>
-        <w:rPr>
-          <w:sz w:val="20"/>
-          <w:szCs w:val="20"/>
-        </w:rPr>
-        <w:t>complexity  would</w:t>
-      </w:r>
-      <w:proofErr w:type="gramEnd"/>
-      <w:r>
-        <w:rPr>
-          <w:sz w:val="20"/>
-          <w:szCs w:val="20"/>
-        </w:rPr>
-        <w:t xml:space="preserve"> be a string of </w:t>
+        <w:t>in misleading hits since they can artificially inflate the score and obscure biologically significant hits.  An exampl</w:t>
+      </w:r>
+      <w:r>
+        <w:rPr>
+          <w:sz w:val="20"/>
+          <w:szCs w:val="20"/>
+        </w:rPr>
+        <w:t>e of a low complexity</w:t>
+      </w:r>
+      <w:r>
+        <w:rPr>
+          <w:sz w:val="20"/>
+          <w:szCs w:val="20"/>
+        </w:rPr>
+        <w:t xml:space="preserve"> would be a string of </w:t>
       </w:r>
       <w:proofErr w:type="spellStart"/>
       <w:r>
@@ -4055,120 +4079,6 @@
     </w:p>
     <w:p>
       <w:pPr>
-        <w:rPr>
-          <w:sz w:val="20"/>
-          <w:szCs w:val="20"/>
-        </w:rPr>
-      </w:pPr>
-    </w:p>
-    <w:p>
-      <w:pPr>
-        <w:rPr>
-          <w:sz w:val="20"/>
-          <w:szCs w:val="20"/>
-        </w:rPr>
-      </w:pPr>
-      <w:r>
-        <w:rPr>
-          <w:sz w:val="20"/>
-          <w:szCs w:val="20"/>
-        </w:rPr>
-        <w:t xml:space="preserve">A </w:t>
-      </w:r>
-      <w:r>
-        <w:rPr>
-          <w:b/>
-          <w:color w:val="0000FF"/>
-          <w:sz w:val="20"/>
-          <w:szCs w:val="20"/>
-        </w:rPr>
-        <w:t>motif</w:t>
-      </w:r>
-      <w:r>
-        <w:rPr>
-          <w:sz w:val="20"/>
-          <w:szCs w:val="20"/>
-        </w:rPr>
-        <w:t xml:space="preserve"> is</w:t>
-      </w:r>
-      <w:r>
-        <w:rPr>
-          <w:sz w:val="20"/>
-          <w:szCs w:val="20"/>
-        </w:rPr>
-        <w:t xml:space="preserve"> any</w:t>
-      </w:r>
-      <w:r>
-        <w:rPr>
-          <w:sz w:val="20"/>
-          <w:szCs w:val="20"/>
-        </w:rPr>
-        <w:t xml:space="preserve"> conserved element of a sequence alignment</w:t>
-      </w:r>
-      <w:r>
-        <w:rPr>
-          <w:sz w:val="20"/>
-          <w:szCs w:val="20"/>
-        </w:rPr>
-        <w:t xml:space="preserve"> (either a short sequence of contiguous residues or a more distributed pattern)</w:t>
-      </w:r>
-      <w:r>
-        <w:rPr>
-          <w:sz w:val="20"/>
-          <w:szCs w:val="20"/>
-        </w:rPr>
-        <w:t xml:space="preserve">.  </w:t>
-      </w:r>
-      <w:r>
-        <w:rPr>
-          <w:sz w:val="20"/>
-          <w:szCs w:val="20"/>
-        </w:rPr>
-        <w:t xml:space="preserve">The simplest way of constructing a pattern or motif is the consensus method, in which the most similar regions in a multiple sequence alignment are used to construct a pattern.  Those positions in the alignment that are occupied by the same residue (or a limited subset of residues) are used to define the pattern at these positions, by specifying just the allowed residue.  More sophisticated patterns can be generated using scoring tables to assess the similarity of match amino acids.  In this case, instead of just defining the pattern as requiring, for example </w:t>
-      </w:r>
-      <w:proofErr w:type="spellStart"/>
-      <w:r>
-        <w:rPr>
-          <w:sz w:val="20"/>
-          <w:szCs w:val="20"/>
-        </w:rPr>
-        <w:t>glutamic</w:t>
-      </w:r>
-      <w:proofErr w:type="spellEnd"/>
-      <w:r>
-        <w:rPr>
-          <w:sz w:val="20"/>
-          <w:szCs w:val="20"/>
-        </w:rPr>
-        <w:t xml:space="preserve"> or aspartic </w:t>
-      </w:r>
-      <w:proofErr w:type="gramStart"/>
-      <w:r>
-        <w:rPr>
-          <w:sz w:val="20"/>
-          <w:szCs w:val="20"/>
-        </w:rPr>
-        <w:t>acid at a given position, different residues at this position have</w:t>
-      </w:r>
-      <w:proofErr w:type="gramEnd"/>
-      <w:r>
-        <w:rPr>
-          <w:sz w:val="20"/>
-          <w:szCs w:val="20"/>
-        </w:rPr>
-        <w:t xml:space="preserve"> associated scores.  (See page 105)</w:t>
-      </w:r>
-    </w:p>
-    <w:p>
-      <w:pPr>
-        <w:rPr>
-          <w:sz w:val="20"/>
-          <w:szCs w:val="20"/>
-        </w:rPr>
-      </w:pPr>
-    </w:p>
-    <w:p>
-      <w:pPr>
         <w:pStyle w:val="ListParagraph"/>
         <w:numPr>
           <w:ilvl w:val="1"/>
@@ -4186,6 +4096,184 @@
           <w:sz w:val="20"/>
           <w:szCs w:val="20"/>
         </w:rPr>
+        <w:t>What is the simplest method of constructing a pattern or motif?  How does the method work?</w:t>
+      </w:r>
+    </w:p>
+    <w:p>
+      <w:pPr>
+        <w:rPr>
+          <w:sz w:val="20"/>
+          <w:szCs w:val="20"/>
+        </w:rPr>
+      </w:pPr>
+    </w:p>
+    <w:p>
+      <w:pPr>
+        <w:rPr>
+          <w:sz w:val="20"/>
+          <w:szCs w:val="20"/>
+        </w:rPr>
+      </w:pPr>
+      <w:r>
+        <w:rPr>
+          <w:sz w:val="20"/>
+          <w:szCs w:val="20"/>
+        </w:rPr>
+        <w:t xml:space="preserve">A </w:t>
+      </w:r>
+      <w:r>
+        <w:rPr>
+          <w:b/>
+          <w:color w:val="0000FF"/>
+          <w:sz w:val="20"/>
+          <w:szCs w:val="20"/>
+        </w:rPr>
+        <w:t>motif</w:t>
+      </w:r>
+      <w:r>
+        <w:rPr>
+          <w:sz w:val="20"/>
+          <w:szCs w:val="20"/>
+        </w:rPr>
+        <w:t xml:space="preserve"> is</w:t>
+      </w:r>
+      <w:r>
+        <w:rPr>
+          <w:sz w:val="20"/>
+          <w:szCs w:val="20"/>
+        </w:rPr>
+        <w:t xml:space="preserve"> any</w:t>
+      </w:r>
+      <w:r>
+        <w:rPr>
+          <w:sz w:val="20"/>
+          <w:szCs w:val="20"/>
+        </w:rPr>
+        <w:t xml:space="preserve"> conserved element of a sequence alignment</w:t>
+      </w:r>
+      <w:r>
+        <w:rPr>
+          <w:sz w:val="20"/>
+          <w:szCs w:val="20"/>
+        </w:rPr>
+        <w:t xml:space="preserve"> (either a short sequence of contiguous residues or a more distributed pattern)</w:t>
+      </w:r>
+      <w:r>
+        <w:rPr>
+          <w:sz w:val="20"/>
+          <w:szCs w:val="20"/>
+        </w:rPr>
+        <w:t xml:space="preserve">.  </w:t>
+      </w:r>
+      <w:r>
+        <w:rPr>
+          <w:sz w:val="20"/>
+          <w:szCs w:val="20"/>
+        </w:rPr>
+        <w:t>The simplest way of constructing a pattern or motif is the consensus method, in which the most similar regions in a multiple sequence alignment are used to construct a pattern.  Those positions in the alignment that are occupied by the same residue (or a limited subset of residues) are used to define the pattern at these positions, by specifying just the allowed residue.  More sophisticated patterns can be generated using scoring tables to assess the similarity of match</w:t>
+      </w:r>
+      <w:r>
+        <w:rPr>
+          <w:sz w:val="20"/>
+          <w:szCs w:val="20"/>
+        </w:rPr>
+        <w:t>ed</w:t>
+      </w:r>
+      <w:r>
+        <w:rPr>
+          <w:sz w:val="20"/>
+          <w:szCs w:val="20"/>
+        </w:rPr>
+        <w:t xml:space="preserve"> amino acids.  In this case, instead of just defining the pattern as requiring, for example </w:t>
+      </w:r>
+      <w:proofErr w:type="spellStart"/>
+      <w:r>
+        <w:rPr>
+          <w:sz w:val="20"/>
+          <w:szCs w:val="20"/>
+        </w:rPr>
+        <w:t>glutamic</w:t>
+      </w:r>
+      <w:proofErr w:type="spellEnd"/>
+      <w:r>
+        <w:rPr>
+          <w:sz w:val="20"/>
+          <w:szCs w:val="20"/>
+        </w:rPr>
+        <w:t xml:space="preserve"> or aspartic </w:t>
+      </w:r>
+      <w:proofErr w:type="gramStart"/>
+      <w:r>
+        <w:rPr>
+          <w:sz w:val="20"/>
+          <w:szCs w:val="20"/>
+        </w:rPr>
+        <w:t xml:space="preserve">acid at a given position, different residues at </w:t>
+      </w:r>
+      <w:r>
+        <w:rPr>
+          <w:sz w:val="20"/>
+          <w:szCs w:val="20"/>
+        </w:rPr>
+        <w:t>these</w:t>
+      </w:r>
+      <w:r>
+        <w:rPr>
+          <w:sz w:val="20"/>
+          <w:szCs w:val="20"/>
+        </w:rPr>
+        <w:t xml:space="preserve"> position</w:t>
+      </w:r>
+      <w:r>
+        <w:rPr>
+          <w:sz w:val="20"/>
+          <w:szCs w:val="20"/>
+        </w:rPr>
+        <w:t>s</w:t>
+      </w:r>
+      <w:r>
+        <w:rPr>
+          <w:sz w:val="20"/>
+          <w:szCs w:val="20"/>
+        </w:rPr>
+        <w:t xml:space="preserve"> have</w:t>
+      </w:r>
+      <w:proofErr w:type="gramEnd"/>
+      <w:r>
+        <w:rPr>
+          <w:sz w:val="20"/>
+          <w:szCs w:val="20"/>
+        </w:rPr>
+        <w:t xml:space="preserve"> associated scores.  (See page 105)</w:t>
+      </w:r>
+    </w:p>
+    <w:p>
+      <w:pPr>
+        <w:rPr>
+          <w:sz w:val="20"/>
+          <w:szCs w:val="20"/>
+        </w:rPr>
+      </w:pPr>
+    </w:p>
+    <w:p>
+      <w:pPr>
+        <w:pStyle w:val="ListParagraph"/>
+        <w:numPr>
+          <w:ilvl w:val="1"/>
+          <w:numId w:val="9"/>
+        </w:numPr>
+        <w:rPr>
+          <w:b/>
+          <w:sz w:val="20"/>
+          <w:szCs w:val="20"/>
+        </w:rPr>
+      </w:pPr>
+      <w:r>
+        <w:rPr>
+          <w:b/>
+          <w:sz w:val="20"/>
+          <w:szCs w:val="20"/>
+        </w:rPr>
         <w:t xml:space="preserve">What are logos?  How are they constructed?  What </w:t>
       </w:r>
       <w:proofErr w:type="gramStart"/>
@@ -4484,6 +4572,7 @@
       <w:proofErr w:type="gramStart"/>
       <w:r>
         <w:rPr>
+          <w:i/>
           <w:sz w:val="20"/>
           <w:szCs w:val="20"/>
         </w:rPr>
@@ -4492,10 +4581,18 @@
       <w:proofErr w:type="gramEnd"/>
       <w:r>
         <w:rPr>
-          <w:sz w:val="20"/>
-          <w:szCs w:val="20"/>
-        </w:rPr>
-        <w:t xml:space="preserve"> sapiens gene for myelin </w:t>
+          <w:i/>
+          <w:sz w:val="20"/>
+          <w:szCs w:val="20"/>
+        </w:rPr>
+        <w:t xml:space="preserve"> sapiens</w:t>
+      </w:r>
+      <w:r>
+        <w:rPr>
+          <w:sz w:val="20"/>
+          <w:szCs w:val="20"/>
+        </w:rPr>
+        <w:t xml:space="preserve"> gene for myelin </w:t>
       </w:r>
       <w:proofErr w:type="spellStart"/>
       <w:r>
@@ -4532,7 +4629,14 @@
           <w:sz w:val="20"/>
           <w:szCs w:val="20"/>
         </w:rPr>
-        <w:t>It is locus is 6p22.1.</w:t>
+        <w:t>It</w:t>
+      </w:r>
+      <w:r>
+        <w:rPr>
+          <w:sz w:val="20"/>
+          <w:szCs w:val="20"/>
+        </w:rPr>
+        <w:t>s locus is 6p22.1.</w:t>
       </w:r>
     </w:p>
     <w:p>
@@ -4891,7 +4995,21 @@
           <w:sz w:val="20"/>
           <w:szCs w:val="20"/>
         </w:rPr>
-        <w:t xml:space="preserve"> in the coding sequence. While the protein as a whole begins in the first codon, since not all exon lengths are evenly divisible by 3, it is necessary to build the right coding location based off the length of previous or subsequent </w:t>
+        <w:t xml:space="preserve"> in the coding sequence. While the protein as a whole begins in the first codon, since not all exon lengths are evenly divisible by 3, it is necessary to </w:t>
+      </w:r>
+      <w:r>
+        <w:rPr>
+          <w:sz w:val="20"/>
+          <w:szCs w:val="20"/>
+        </w:rPr>
+        <w:t>determine the right codon</w:t>
+      </w:r>
+      <w:r>
+        <w:rPr>
+          <w:sz w:val="20"/>
+          <w:szCs w:val="20"/>
+        </w:rPr>
+        <w:t xml:space="preserve"> location based off the length of previous or subsequent </w:t>
       </w:r>
       <w:proofErr w:type="spellStart"/>
       <w:r>
@@ -5174,7 +5292,21 @@
           <w:sz w:val="20"/>
           <w:szCs w:val="20"/>
         </w:rPr>
-        <w:t xml:space="preserve"> of this codon (#7) is used to complete the first codon in </w:t>
+        <w:t xml:space="preserve"> of this </w:t>
+      </w:r>
+      <w:r>
+        <w:rPr>
+          <w:sz w:val="20"/>
+          <w:szCs w:val="20"/>
+        </w:rPr>
+        <w:t>exon</w:t>
+      </w:r>
+      <w:r>
+        <w:rPr>
+          <w:sz w:val="20"/>
+          <w:szCs w:val="20"/>
+        </w:rPr>
+        <w:t xml:space="preserve"> (#7) is used to complete the first codon in </w:t>
       </w:r>
       <w:r>
         <w:rPr>
@@ -5244,23 +5376,49 @@
           <w:sz w:val="20"/>
           <w:szCs w:val="20"/>
         </w:rPr>
-        <w:t xml:space="preserve"> codon, the first base is the last base from codon #6 (G).  What </w:t>
-      </w:r>
-      <w:proofErr w:type="gramStart"/>
-      <w:r>
-        <w:rPr>
-          <w:sz w:val="20"/>
-          <w:szCs w:val="20"/>
-        </w:rPr>
-        <w:t>is</w:t>
-      </w:r>
-      <w:proofErr w:type="gramEnd"/>
-      <w:r>
-        <w:rPr>
-          <w:sz w:val="20"/>
-          <w:szCs w:val="20"/>
-        </w:rPr>
-        <w:t xml:space="preserve"> more the last two bases in the sequence are the first two bases in exon #8 (GA).</w:t>
+        <w:t xml:space="preserve"> codon, the first base is the last base from codon #6 (G</w:t>
+      </w:r>
+      <w:r>
+        <w:rPr>
+          <w:sz w:val="20"/>
+          <w:szCs w:val="20"/>
+        </w:rPr>
+        <w:t xml:space="preserve"> – shown in red</w:t>
+      </w:r>
+      <w:r>
+        <w:rPr>
+          <w:sz w:val="20"/>
+          <w:szCs w:val="20"/>
+        </w:rPr>
+        <w:t>).  What is more</w:t>
+      </w:r>
+      <w:r>
+        <w:rPr>
+          <w:sz w:val="20"/>
+          <w:szCs w:val="20"/>
+        </w:rPr>
+        <w:t>,</w:t>
+      </w:r>
+      <w:r>
+        <w:rPr>
+          <w:sz w:val="20"/>
+          <w:szCs w:val="20"/>
+        </w:rPr>
+        <w:t xml:space="preserve"> the last two bases in the sequence are the first two bases in exon #8 (GA</w:t>
+      </w:r>
+      <w:r>
+        <w:rPr>
+          <w:sz w:val="20"/>
+          <w:szCs w:val="20"/>
+        </w:rPr>
+        <w:t xml:space="preserve"> – shown in red</w:t>
+      </w:r>
+      <w:r>
+        <w:rPr>
+          <w:sz w:val="20"/>
+          <w:szCs w:val="20"/>
+        </w:rPr>
+        <w:t>).</w:t>
       </w:r>
     </w:p>
     <w:p>
@@ -5831,7 +5989,21 @@
           <w:sz w:val="20"/>
           <w:szCs w:val="20"/>
         </w:rPr>
-        <w:t xml:space="preserve">the last nucleotide of this codon (#5) is used to complete the first codon in </w:t>
+        <w:t xml:space="preserve">the last nucleotide of this </w:t>
+      </w:r>
+      <w:r>
+        <w:rPr>
+          <w:sz w:val="20"/>
+          <w:szCs w:val="20"/>
+        </w:rPr>
+        <w:t>exon</w:t>
+      </w:r>
+      <w:r>
+        <w:rPr>
+          <w:sz w:val="20"/>
+          <w:szCs w:val="20"/>
+        </w:rPr>
+        <w:t xml:space="preserve"> (#5) is used to complete the first codon in </w:t>
       </w:r>
       <w:r>
         <w:rPr>
@@ -5894,23 +6066,35 @@
           <w:sz w:val="20"/>
           <w:szCs w:val="20"/>
         </w:rPr>
-        <w:t xml:space="preserve"> (G).  What </w:t>
-      </w:r>
-      <w:proofErr w:type="gramStart"/>
-      <w:r>
-        <w:rPr>
-          <w:sz w:val="20"/>
-          <w:szCs w:val="20"/>
-        </w:rPr>
-        <w:t>is</w:t>
-      </w:r>
-      <w:proofErr w:type="gramEnd"/>
-      <w:r>
-        <w:rPr>
-          <w:sz w:val="20"/>
-          <w:szCs w:val="20"/>
-        </w:rPr>
-        <w:t xml:space="preserve"> more the last two bases in the sequence are the first two bases in exon #8 (</w:t>
+        <w:t xml:space="preserve"> (G</w:t>
+      </w:r>
+      <w:r>
+        <w:rPr>
+          <w:sz w:val="20"/>
+          <w:szCs w:val="20"/>
+        </w:rPr>
+        <w:t xml:space="preserve"> – shown in red</w:t>
+      </w:r>
+      <w:r>
+        <w:rPr>
+          <w:sz w:val="20"/>
+          <w:szCs w:val="20"/>
+        </w:rPr>
+        <w:t>).  What is more</w:t>
+      </w:r>
+      <w:r>
+        <w:rPr>
+          <w:sz w:val="20"/>
+          <w:szCs w:val="20"/>
+        </w:rPr>
+        <w:t>,</w:t>
+      </w:r>
+      <w:r>
+        <w:rPr>
+          <w:sz w:val="20"/>
+          <w:szCs w:val="20"/>
+        </w:rPr>
+        <w:t xml:space="preserve"> the last two bases in the sequence are the first two bases in exon #8 (</w:t>
       </w:r>
       <w:r>
         <w:rPr>
@@ -5918,6 +6102,13 @@
           <w:szCs w:val="20"/>
         </w:rPr>
         <w:t>AU</w:t>
+      </w:r>
+      <w:r>
+        <w:rPr>
+          <w:sz w:val="20"/>
+          <w:szCs w:val="20"/>
+        </w:rPr>
+        <w:t xml:space="preserve"> – shown in red</w:t>
       </w:r>
       <w:r>
         <w:rPr>
@@ -6531,7 +6722,13 @@
         </w:r>
       </w:fldSimple>
       <w:r>
-        <w:t xml:space="preserve"> – Dot Plot of the Last 285 Nucleotides of Exon 8 of MOG Protein with Mismatch Limit = 0</w:t>
+        <w:t xml:space="preserve"> – Dot Plot of the Last 285 Nucleotides of Exon 8 of </w:t>
+      </w:r>
+      <w:r>
+        <w:t xml:space="preserve">the </w:t>
+      </w:r>
+      <w:r>
+        <w:t>MOG Protein with Mismatch Limit = 0</w:t>
       </w:r>
     </w:p>
     <w:p>
@@ -6613,7 +6810,13 @@
         </w:r>
       </w:fldSimple>
       <w:r>
-        <w:t xml:space="preserve"> – Dot Plot of the Last 285 Nucleotides of Exon 8 of MOG Protein with Mismatch Limit = 2</w:t>
+        <w:t xml:space="preserve"> – Dot Plot of the Last 285 Nucleotides of Exon 8 of </w:t>
+      </w:r>
+      <w:r>
+        <w:t xml:space="preserve">the </w:t>
+      </w:r>
+      <w:r>
+        <w:t>MOG Protein with Mismatch Limit = 2</w:t>
       </w:r>
     </w:p>
     <w:p>
@@ -10592,13 +10795,20 @@
         </w:rPr>
         <w:t xml:space="preserve">.  With the exclusion of one transition, all transitions and </w:t>
       </w:r>
+      <w:r>
+        <w:rPr>
+          <w:sz w:val="20"/>
+          <w:szCs w:val="20"/>
+        </w:rPr>
+        <w:t xml:space="preserve">the </w:t>
+      </w:r>
       <w:proofErr w:type="spellStart"/>
       <w:r>
         <w:rPr>
           <w:sz w:val="20"/>
           <w:szCs w:val="20"/>
         </w:rPr>
-        <w:t>transversions</w:t>
+        <w:t>transversion</w:t>
       </w:r>
       <w:proofErr w:type="spellEnd"/>
       <w:r>
@@ -11004,6 +11214,7 @@
       <w:proofErr w:type="gramStart"/>
       <w:r>
         <w:rPr>
+          <w:i/>
           <w:sz w:val="20"/>
           <w:szCs w:val="20"/>
         </w:rPr>
@@ -11012,6 +11223,7 @@
       <w:proofErr w:type="gramEnd"/>
       <w:r>
         <w:rPr>
+          <w:i/>
           <w:sz w:val="20"/>
           <w:szCs w:val="20"/>
         </w:rPr>
@@ -11020,6 +11232,7 @@
       <w:proofErr w:type="gramStart"/>
       <w:r>
         <w:rPr>
+          <w:i/>
           <w:sz w:val="20"/>
           <w:szCs w:val="20"/>
         </w:rPr>
@@ -11028,10 +11241,18 @@
       <w:proofErr w:type="gramEnd"/>
       <w:r>
         <w:rPr>
-          <w:sz w:val="20"/>
-          <w:szCs w:val="20"/>
-        </w:rPr>
-        <w:t xml:space="preserve">. use both classical and </w:t>
+          <w:i/>
+          <w:sz w:val="20"/>
+          <w:szCs w:val="20"/>
+        </w:rPr>
+        <w:t>.</w:t>
+      </w:r>
+      <w:r>
+        <w:rPr>
+          <w:sz w:val="20"/>
+          <w:szCs w:val="20"/>
+        </w:rPr>
+        <w:t xml:space="preserve"> use both classical and </w:t>
       </w:r>
       <w:r>
         <w:rPr>
@@ -11140,7 +11361,21 @@
           <w:sz w:val="20"/>
           <w:szCs w:val="20"/>
         </w:rPr>
-        <w:t xml:space="preserve">  These models show how the two regions in the model interact</w:t>
+        <w:t xml:space="preserve">  These models show how the two regions in the </w:t>
+      </w:r>
+      <w:r>
+        <w:rPr>
+          <w:sz w:val="20"/>
+          <w:szCs w:val="20"/>
+        </w:rPr>
+        <w:t>system</w:t>
+      </w:r>
+      <w:r>
+        <w:rPr>
+          <w:sz w:val="20"/>
+          <w:szCs w:val="20"/>
+        </w:rPr>
+        <w:t xml:space="preserve"> interact</w:t>
       </w:r>
       <w:r>
         <w:rPr>
@@ -11227,7 +11462,21 @@
           <w:sz w:val="20"/>
           <w:szCs w:val="20"/>
         </w:rPr>
-        <w:t xml:space="preserve">. served as the starting point of further theoretical research and more accurate derivate models.  </w:t>
+        <w:t>. served as the starting point of further theoretical res</w:t>
+      </w:r>
+      <w:r>
+        <w:rPr>
+          <w:sz w:val="20"/>
+          <w:szCs w:val="20"/>
+        </w:rPr>
+        <w:t>earch and more accurate derivative</w:t>
+      </w:r>
+      <w:r>
+        <w:rPr>
+          <w:sz w:val="20"/>
+          <w:szCs w:val="20"/>
+        </w:rPr>
+        <w:t xml:space="preserve"> models.  </w:t>
       </w:r>
       <w:proofErr w:type="spellStart"/>
       <w:r>
@@ -20812,7 +21061,21 @@
           <w:sz w:val="20"/>
           <w:szCs w:val="20"/>
         </w:rPr>
-        <w:t xml:space="preserve">  These nucleotide differences break up the pattern in the sequence.</w:t>
+        <w:t xml:space="preserve">  These nucleotide differences</w:t>
+      </w:r>
+      <w:r>
+        <w:rPr>
+          <w:sz w:val="20"/>
+          <w:szCs w:val="20"/>
+        </w:rPr>
+        <w:t xml:space="preserve"> do however</w:t>
+      </w:r>
+      <w:r>
+        <w:rPr>
+          <w:sz w:val="20"/>
+          <w:szCs w:val="20"/>
+        </w:rPr>
+        <w:t xml:space="preserve"> break up the pattern in the sequence.</w:t>
       </w:r>
     </w:p>
     <w:p>
@@ -32843,7 +33106,7 @@
         <w:rPr>
           <w:noProof/>
         </w:rPr>
-        <w:t>4</w:t>
+        <w:t>1</w:t>
       </w:r>
     </w:fldSimple>
   </w:p>
@@ -37625,7 +37888,7 @@
 </file>
 
 <file path=customXml/itemProps1.xml><?xml version="1.0" encoding="utf-8"?>
-<ds:datastoreItem xmlns:ds="http://schemas.openxmlformats.org/officeDocument/2006/customXml" ds:itemID="{04F8959E-5495-47A7-9A2C-54ED73E4A454}">
+<ds:datastoreItem xmlns:ds="http://schemas.openxmlformats.org/officeDocument/2006/customXml" ds:itemID="{1144306A-6BA8-47A5-BD81-E9106613C9ED}">
   <ds:schemaRefs>
     <ds:schemaRef ds:uri="http://schemas.openxmlformats.org/officeDocument/2006/bibliography"/>
   </ds:schemaRefs>

</xml_diff>

<commit_message>
Uploading modified version of homework #4 including #4 in PDF form.
</commit_message>
<xml_diff>
--- a/CS123A/Homework/Homework #4/CS123A - Homework #4.docx
+++ b/CS123A/Homework/Homework #4/CS123A - Homework #4.docx
@@ -11478,21 +11478,12 @@
         </w:rPr>
         <w:t xml:space="preserve"> models.  </w:t>
       </w:r>
-      <w:proofErr w:type="spellStart"/>
-      <w:r>
-        <w:rPr>
-          <w:sz w:val="20"/>
-          <w:szCs w:val="20"/>
-        </w:rPr>
-        <w:t>Their</w:t>
-      </w:r>
-      <w:proofErr w:type="spellEnd"/>
-      <w:r>
-        <w:rPr>
-          <w:sz w:val="20"/>
-          <w:szCs w:val="20"/>
-        </w:rPr>
-        <w:t xml:space="preserve"> work</w:t>
+      <w:r>
+        <w:rPr>
+          <w:sz w:val="20"/>
+          <w:szCs w:val="20"/>
+        </w:rPr>
+        <w:t>Their work</w:t>
       </w:r>
       <w:r>
         <w:rPr>
@@ -31554,15 +31545,6 @@
                 <w:szCs w:val="18"/>
               </w:rPr>
             </w:pPr>
-            <w:r>
-              <w:rPr>
-                <w:rFonts w:ascii="Calibri" w:hAnsi="Calibri"/>
-                <w:color w:val="000000"/>
-                <w:sz w:val="18"/>
-                <w:szCs w:val="18"/>
-              </w:rPr>
-              <w:t>*</w:t>
-            </w:r>
           </w:p>
         </w:tc>
         <w:tc>
@@ -33106,7 +33088,7 @@
         <w:rPr>
           <w:noProof/>
         </w:rPr>
-        <w:t>1</w:t>
+        <w:t>11</w:t>
       </w:r>
     </w:fldSimple>
   </w:p>
@@ -37888,7 +37870,7 @@
 </file>
 
 <file path=customXml/itemProps1.xml><?xml version="1.0" encoding="utf-8"?>
-<ds:datastoreItem xmlns:ds="http://schemas.openxmlformats.org/officeDocument/2006/customXml" ds:itemID="{1144306A-6BA8-47A5-BD81-E9106613C9ED}">
+<ds:datastoreItem xmlns:ds="http://schemas.openxmlformats.org/officeDocument/2006/customXml" ds:itemID="{7A95338A-BD1A-4C60-BA7C-750EFE93916E}">
   <ds:schemaRefs>
     <ds:schemaRef ds:uri="http://schemas.openxmlformats.org/officeDocument/2006/bibliography"/>
   </ds:schemaRefs>

</xml_diff>